<commit_message>
Added complaint of cutscenese in game analysis
</commit_message>
<xml_diff>
--- a/WardM_gamegenreanalysis.docx
+++ b/WardM_gamegenreanalysis.docx
@@ -608,98 +608,101 @@
       <w:r>
         <w:t>Some of the height change mechanics are strange and it is often difficult to adjust for height changing spells.</w:t>
       </w:r>
-    </w:p>
-    <w:p>
-      <w:pPr>
-        <w:spacing w:after="120" w:line="240" w:lineRule="auto"/>
-        <w:rPr>
-          <w:i/>
-        </w:rPr>
-      </w:pPr>
-    </w:p>
-    <w:p>
-      <w:pPr>
-        <w:spacing w:after="120" w:line="240" w:lineRule="auto"/>
-        <w:rPr>
-          <w:i/>
-        </w:rPr>
-      </w:pPr>
-      <w:r>
-        <w:rPr>
-          <w:i/>
-        </w:rPr>
-        <w:t>What did you like the least about the game?</w:t>
-      </w:r>
-    </w:p>
-    <w:p>
-      <w:pPr>
-        <w:spacing w:after="120" w:line="240" w:lineRule="auto"/>
-      </w:pPr>
-      <w:r>
-        <w:t>The story ends on a “to be continued” term, there is no proper closure.</w:t>
-      </w:r>
-    </w:p>
-    <w:p>
-      <w:pPr>
-        <w:spacing w:after="120" w:line="240" w:lineRule="auto"/>
-        <w:rPr>
-          <w:i/>
-        </w:rPr>
-      </w:pPr>
-    </w:p>
-    <w:p>
-      <w:pPr>
-        <w:spacing w:after="120" w:line="240" w:lineRule="auto"/>
-        <w:rPr>
-          <w:i/>
-        </w:rPr>
-      </w:pPr>
-      <w:r>
-        <w:rPr>
-          <w:i/>
-        </w:rPr>
-        <w:t>What did you like the most about the game?</w:t>
-      </w:r>
-    </w:p>
-    <w:p>
-      <w:pPr>
-        <w:spacing w:after="120" w:line="240" w:lineRule="auto"/>
-      </w:pPr>
-      <w:r>
-        <w:t>You can make very distinct spells because the spell design is extremely liberal.</w:t>
-      </w:r>
-    </w:p>
-    <w:p>
-      <w:pPr>
-        <w:spacing w:after="120" w:line="240" w:lineRule="auto"/>
-        <w:rPr>
-          <w:i/>
-        </w:rPr>
-      </w:pPr>
-    </w:p>
-    <w:p>
-      <w:pPr>
-        <w:spacing w:after="120" w:line="240" w:lineRule="auto"/>
-        <w:rPr>
-          <w:i/>
-        </w:rPr>
-      </w:pPr>
-      <w:r>
-        <w:rPr>
-          <w:i/>
-        </w:rPr>
-        <w:t>Are there any other comments about the game that you would like to provide?</w:t>
-      </w:r>
-    </w:p>
-    <w:p>
-      <w:pPr>
-        <w:spacing w:after="120" w:line="240" w:lineRule="auto"/>
-      </w:pPr>
-      <w:r>
-        <w:t>Overall, this feel of the game is similar to Legend of Zelda, with dungeons and bosses and various weapons (spells) in your arsenal.  Your character gets stronger as the game progresses, but it is entirely possible to beat the game without getting most of the power-ups.</w:t>
+      <w:r>
+        <w:t xml:space="preserve">  Additionally, cutscenes cannot be skipped.</w:t>
       </w:r>
       <w:bookmarkStart w:id="0" w:name="_GoBack"/>
       <w:bookmarkEnd w:id="0"/>
+    </w:p>
+    <w:p>
+      <w:pPr>
+        <w:spacing w:after="120" w:line="240" w:lineRule="auto"/>
+        <w:rPr>
+          <w:i/>
+        </w:rPr>
+      </w:pPr>
+    </w:p>
+    <w:p>
+      <w:pPr>
+        <w:spacing w:after="120" w:line="240" w:lineRule="auto"/>
+        <w:rPr>
+          <w:i/>
+        </w:rPr>
+      </w:pPr>
+      <w:r>
+        <w:rPr>
+          <w:i/>
+        </w:rPr>
+        <w:t>What did you like the least about the game?</w:t>
+      </w:r>
+    </w:p>
+    <w:p>
+      <w:pPr>
+        <w:spacing w:after="120" w:line="240" w:lineRule="auto"/>
+      </w:pPr>
+      <w:r>
+        <w:t>The story ends on a “to be continued” term, there is no proper closure.</w:t>
+      </w:r>
+    </w:p>
+    <w:p>
+      <w:pPr>
+        <w:spacing w:after="120" w:line="240" w:lineRule="auto"/>
+        <w:rPr>
+          <w:i/>
+        </w:rPr>
+      </w:pPr>
+    </w:p>
+    <w:p>
+      <w:pPr>
+        <w:spacing w:after="120" w:line="240" w:lineRule="auto"/>
+        <w:rPr>
+          <w:i/>
+        </w:rPr>
+      </w:pPr>
+      <w:r>
+        <w:rPr>
+          <w:i/>
+        </w:rPr>
+        <w:t>What did you like the most about the game?</w:t>
+      </w:r>
+    </w:p>
+    <w:p>
+      <w:pPr>
+        <w:spacing w:after="120" w:line="240" w:lineRule="auto"/>
+      </w:pPr>
+      <w:r>
+        <w:t>You can make very distinct spells because the spell design is extremely liberal.</w:t>
+      </w:r>
+    </w:p>
+    <w:p>
+      <w:pPr>
+        <w:spacing w:after="120" w:line="240" w:lineRule="auto"/>
+        <w:rPr>
+          <w:i/>
+        </w:rPr>
+      </w:pPr>
+    </w:p>
+    <w:p>
+      <w:pPr>
+        <w:spacing w:after="120" w:line="240" w:lineRule="auto"/>
+        <w:rPr>
+          <w:i/>
+        </w:rPr>
+      </w:pPr>
+      <w:r>
+        <w:rPr>
+          <w:i/>
+        </w:rPr>
+        <w:t>Are there any other comments about the game that you would like to provide?</w:t>
+      </w:r>
+    </w:p>
+    <w:p>
+      <w:pPr>
+        <w:spacing w:after="120" w:line="240" w:lineRule="auto"/>
+      </w:pPr>
+      <w:r>
+        <w:t>Overall, this feel of the game is similar to Legend of Zelda, with dungeons and bosses and various weapons (spells) in your arsenal.  Your character gets stronger as the game progresses, but it is entirely possible to beat the game without getting most of the power-ups.</w:t>
+      </w:r>
     </w:p>
     <w:sectPr>
       <w:pgSz w:w="12240" w:h="15840"/>
@@ -1375,10 +1378,6 @@
     <w:lsdException w:name="Book Title" w:uiPriority="33" w:qFormat="1"/>
     <w:lsdException w:name="Bibliography" w:semiHidden="1" w:uiPriority="37" w:unhideWhenUsed="1"/>
     <w:lsdException w:name="TOC Heading" w:semiHidden="1" w:uiPriority="39" w:unhideWhenUsed="1" w:qFormat="1"/>
-    <w:lsdException w:name="Grid Table Light" w:semiHidden="1" w:unhideWhenUsed="1"/>
-    <w:lsdException w:name="Grid Table 1 Light" w:semiHidden="1" w:unhideWhenUsed="1"/>
-    <w:lsdException w:name="Grid Table 2" w:semiHidden="1" w:unhideWhenUsed="1"/>
-    <w:lsdException w:name="Grid Table 3" w:semiHidden="1" w:unhideWhenUsed="1"/>
     <w:lsdException w:name="Grid Table 4" w:uiPriority="49"/>
     <w:lsdException w:name="Grid Table 5 Dark" w:uiPriority="50"/>
     <w:lsdException w:name="Grid Table 6 Colorful" w:uiPriority="51"/>

</xml_diff>